<commit_message>
Writing about related works
</commit_message>
<xml_diff>
--- a/smia/docs/letter.docx
+++ b/smia/docs/letter.docx
@@ -684,13 +684,37 @@
         <w:rPr>
           <w:lang w:val="en-US"/>
         </w:rPr>
-        <w:t xml:space="preserve">To serve this purpose, we start by determining the common characteristics in available functionality between the most popular social media platforms, then produce a data model based on similarity between them. This data model is crucial to guarantee the reliability and flexibility of algorithms and </w:t>
-      </w:r>
-      <w:r>
-        <w:rPr>
-          <w:lang w:val="en-US"/>
-        </w:rPr>
-        <w:t xml:space="preserve">technical systems that builds on top of this research; both reliability and flexibility are two sides of the same coin, as when basing the system data model on similarities between data provided by as many social media platforms as possible, we naturally widen the range of analysis potentials of any applying </w:t>
+        <w:t>To serve this purpose, we start by determining the common characteristics in available functionalit</w:t>
+      </w:r>
+      <w:r>
+        <w:rPr>
+          <w:lang w:val="en-US"/>
+        </w:rPr>
+        <w:t>ies</w:t>
+      </w:r>
+      <w:r>
+        <w:rPr>
+          <w:lang w:val="en-US"/>
+        </w:rPr>
+        <w:t xml:space="preserve"> between the most popular social media platforms, then produce a data model based on similarity between them. This data model is crucial to guarantee the reliability and flexibility of algorithms and </w:t>
+      </w:r>
+      <w:r>
+        <w:rPr>
+          <w:lang w:val="en-US"/>
+        </w:rPr>
+        <w:t xml:space="preserve">technical systems that builds on top of this research; both reliability and flexibility are two sides of the same coin, as when basing the data model </w:t>
+      </w:r>
+      <w:r>
+        <w:rPr>
+          <w:lang w:val="en-US"/>
+        </w:rPr>
+        <w:t xml:space="preserve">of the system </w:t>
+      </w:r>
+      <w:r>
+        <w:rPr>
+          <w:lang w:val="en-US"/>
+        </w:rPr>
+        <w:t xml:space="preserve">on similarities between data provided by as many social media platforms as possible, we naturally widen the range of analysis potentials of any applying </w:t>
       </w:r>
       <w:r>
         <w:rPr>
@@ -886,21 +910,67 @@
         <w:rPr>
           <w:lang w:val="en-US"/>
         </w:rPr>
-        <w:t xml:space="preserve">. We will try to highlight the most interesting and useful features of the produced user graph and push its power of detecting influencers and their area of influence to the limit. The evaluation and test processes </w:t>
-      </w:r>
-      <w:proofErr w:type="gramStart"/>
-      <w:r>
-        <w:rPr>
-          <w:lang w:val="en-US"/>
-        </w:rPr>
-        <w:t>is</w:t>
-      </w:r>
-      <w:proofErr w:type="gramEnd"/>
-      <w:r>
-        <w:rPr>
-          <w:lang w:val="en-US"/>
-        </w:rPr>
-        <w:t xml:space="preserve"> a vital and necessary step to rely on the user graph model in any future analysis.</w:t>
+        <w:t xml:space="preserve">. We will try to highlight the most interesting and useful features of the produced user graph and push its power of detecting influencers and their area of influence to the limit. The </w:t>
+      </w:r>
+      <w:r>
+        <w:rPr>
+          <w:lang w:val="en-US"/>
+        </w:rPr>
+        <w:t xml:space="preserve">final test and </w:t>
+      </w:r>
+      <w:r>
+        <w:rPr>
+          <w:lang w:val="en-US"/>
+        </w:rPr>
+        <w:t xml:space="preserve">evaluation process </w:t>
+      </w:r>
+      <w:r>
+        <w:rPr>
+          <w:lang w:val="en-US"/>
+        </w:rPr>
+        <w:t xml:space="preserve">is a </w:t>
+      </w:r>
+      <w:r>
+        <w:rPr>
+          <w:lang w:val="en-US"/>
+        </w:rPr>
+        <w:t>vital</w:t>
+      </w:r>
+      <w:r>
+        <w:rPr>
+          <w:lang w:val="en-US"/>
+        </w:rPr>
+        <w:t xml:space="preserve"> and necessary step</w:t>
+      </w:r>
+      <w:r>
+        <w:rPr>
+          <w:lang w:val="en-US"/>
+        </w:rPr>
+        <w:t xml:space="preserve"> to rely on the</w:t>
+      </w:r>
+      <w:r>
+        <w:rPr>
+          <w:lang w:val="en-US"/>
+        </w:rPr>
+        <w:t xml:space="preserve"> quality of the produced</w:t>
+      </w:r>
+      <w:r>
+        <w:rPr>
+          <w:lang w:val="en-US"/>
+        </w:rPr>
+        <w:t xml:space="preserve"> user graph model in any future analysis</w:t>
+      </w:r>
+      <w:r>
+        <w:rPr>
+          <w:lang w:val="en-US"/>
+        </w:rPr>
+        <w:t xml:space="preserve"> and technical solution</w:t>
+      </w:r>
+      <w:r>
+        <w:rPr>
+          <w:lang w:val="en-US"/>
+        </w:rPr>
+        <w:t>.</w:t>
       </w:r>
     </w:p>
     <w:p>
@@ -915,13 +985,55 @@
           <w:highlight w:val="yellow"/>
           <w:lang w:val="en-US"/>
         </w:rPr>
-        <w:t>This is the brief story of this research in a nutshell, but first let’s</w:t>
+        <w:t xml:space="preserve">This </w:t>
       </w:r>
       <w:r>
         <w:rPr>
           <w:highlight w:val="yellow"/>
           <w:lang w:val="en-US"/>
         </w:rPr>
+        <w:t>was a</w:t>
+      </w:r>
+      <w:r>
+        <w:rPr>
+          <w:highlight w:val="yellow"/>
+          <w:lang w:val="en-US"/>
+        </w:rPr>
+        <w:t xml:space="preserve"> brief </w:t>
+      </w:r>
+      <w:r>
+        <w:rPr>
+          <w:highlight w:val="yellow"/>
+          <w:lang w:val="en-US"/>
+        </w:rPr>
+        <w:t>introduction</w:t>
+      </w:r>
+      <w:r>
+        <w:rPr>
+          <w:highlight w:val="yellow"/>
+          <w:lang w:val="en-US"/>
+        </w:rPr>
+        <w:t xml:space="preserve"> of th</w:t>
+      </w:r>
+      <w:r>
+        <w:rPr>
+          <w:highlight w:val="yellow"/>
+          <w:lang w:val="en-US"/>
+        </w:rPr>
+        <w:t>e upcoming</w:t>
+      </w:r>
+      <w:r>
+        <w:rPr>
+          <w:highlight w:val="yellow"/>
+          <w:lang w:val="en-US"/>
+        </w:rPr>
+        <w:t xml:space="preserve"> research in a nutshell, but first let’s</w:t>
+      </w:r>
+      <w:r>
+        <w:rPr>
+          <w:highlight w:val="yellow"/>
+          <w:lang w:val="en-US"/>
+        </w:rPr>
         <w:t xml:space="preserve"> go through some interesting attempts in revealing user influence from social media.</w:t>
       </w:r>
     </w:p>
@@ -938,7 +1050,27 @@
         <w:pStyle w:val="Overskrift1"/>
       </w:pPr>
       <w:r>
-        <w:t>Ease of Use</w:t>
+        <w:t>Related Works</w:t>
+      </w:r>
+    </w:p>
+    <w:p>
+      <w:pPr>
+        <w:jc w:val="both"/>
+      </w:pPr>
+    </w:p>
+    <w:p>
+      <w:pPr>
+        <w:ind w:firstLine="14.40pt"/>
+        <w:jc w:val="both"/>
+        <w:rPr>
+          <w:lang w:val="en-GB"/>
+        </w:rPr>
+      </w:pPr>
+      <w:r>
+        <w:rPr>
+          <w:lang w:val="en-GB"/>
+        </w:rPr>
+        <w:t>Among the community of computer science, a wide variety of studies has focused on extracting information from the available social media platforms, and a big amount of effort has been dedicated to reveal influences between users to better understand the behaviour of individuals for many both commercial and non-commercial purposes. Research of social influence takes different forms and vary in size and scope, while some researchers take on the very fundamentals of detecting social influence others dive through to reveal specific influences and hidden behaviour patterns on different levels.</w:t>
       </w:r>
     </w:p>
     <w:p>
@@ -946,7 +1078,26 @@
         <w:pStyle w:val="Overskrift2"/>
       </w:pPr>
       <w:r>
-        <w:t>Selecting a Template (Heading 2)</w:t>
+        <w:lastRenderedPageBreak/>
+        <w:t>Detecting and measuring user influence in social media</w:t>
+      </w:r>
+    </w:p>
+    <w:p>
+      <w:pPr>
+        <w:ind w:firstLine="14.40pt"/>
+        <w:jc w:val="both"/>
+        <w:rPr>
+          <w:lang w:val="en-GB"/>
+        </w:rPr>
+      </w:pPr>
+      <w:r>
+        <w:rPr>
+          <w:lang w:val="en-GB"/>
+        </w:rPr>
+        <w:t>A good fundamental approach is described by a social network analysis carried out by Y. Guo, J. Cao &amp; W. Lin. The fellow researchers are dividing the influence evaluation models into 2 main categories; the first category is based on network topology which measure social influence of a certain user by considering his degree, shortest path, and random walk characteristics, while the second category bases the influence between users on their interactions through different activities organized in tree-like structures like submissions and multilevel comments. However, and despite the reasonably good classification and overview these researchers offers, their paper lacks some proven results of an experimental approach [1]</w:t>
+      </w:r>
+      <w:r>
+        <w:t>.</w:t>
       </w:r>
     </w:p>
     <w:p>
@@ -956,51 +1107,13 @@
           <w:lang w:val="en-US"/>
         </w:rPr>
       </w:pPr>
-      <w:r>
-        <w:rPr>
-          <w:lang w:val="en-US"/>
-        </w:rPr>
-        <w:t>First, confirm that you have the correct template for your paper size. This template has been tailored for output on the US-letter paper size. If you are using A4-sized paper, please close this</w:t>
-      </w:r>
-      <w:r>
-        <w:rPr>
-          <w:lang w:val="en-US"/>
-        </w:rPr>
-        <w:t xml:space="preserve"> file and download the file </w:t>
-      </w:r>
-      <w:r>
-        <w:rPr>
-          <w:lang w:val="en-US"/>
-        </w:rPr>
-        <w:t>“</w:t>
-      </w:r>
-      <w:r>
-        <w:rPr>
-          <w:lang w:val="en-US"/>
-        </w:rPr>
-        <w:t>MSW_A4_format</w:t>
-      </w:r>
-      <w:r>
-        <w:rPr>
-          <w:lang w:val="en-US"/>
-        </w:rPr>
-        <w:t>”.</w:t>
-      </w:r>
-    </w:p>
-    <w:p>
-      <w:pPr>
-        <w:pStyle w:val="Brdtekst"/>
-        <w:rPr>
-          <w:lang w:val="en-US"/>
-        </w:rPr>
-      </w:pPr>
     </w:p>
     <w:p>
       <w:pPr>
         <w:pStyle w:val="Overskrift2"/>
       </w:pPr>
       <w:r>
-        <w:t>Maintaining the Integrity of the Specifications</w:t>
+        <w:t>Data-driven Influence Learning</w:t>
       </w:r>
     </w:p>
     <w:p>
@@ -1033,6 +1146,347 @@
     </w:p>
     <w:p>
       <w:pPr>
+        <w:ind w:firstLine="14.45pt"/>
+        <w:jc w:val="both"/>
+        <w:rPr>
+          <w:lang w:val="en-GB"/>
+        </w:rPr>
+      </w:pPr>
+      <w:r>
+        <w:rPr>
+          <w:lang w:val="en-GB"/>
+        </w:rPr>
+        <w:t>A short but rather interesting experimental and mathematical approach is introduced by a paper on Data-driven Influence Learning in Social Networks published by F. Wang, W. Jiang, G. Wang &amp; D. Xie. In this paper, the process of influence diffusion is divided into two parts: the launcher (influence strength) and the receiver (influence threshold) which can generate an accurate and finer grained influence diffusion model according to this research. Furthermore, the researchers highlight the importance of having a solid criterium when scoring the strength and threshold properties of social influences. Another important acknowledgment is the difficulty and complexity associated with detecting influence relationships between users as a by-product of big datasets that usually include a considerable amount of noisy or less important datapoints, making it essential for any algorithm used in learning and testing the influence models to perform a minimal scan over the data in the most efficient way possible. [2]</w:t>
+      </w:r>
+    </w:p>
+    <w:p>
+      <w:pPr>
+        <w:ind w:firstLine="14.45pt"/>
+        <w:jc w:val="both"/>
+        <w:rPr>
+          <w:lang w:val="en-GB"/>
+        </w:rPr>
+      </w:pPr>
+    </w:p>
+    <w:p>
+      <w:pPr>
+        <w:pStyle w:val="Overskrift2"/>
+        <w:rPr>
+          <w:lang w:val="en-GB"/>
+        </w:rPr>
+      </w:pPr>
+      <w:r>
+        <w:rPr>
+          <w:lang w:val="en-GB"/>
+        </w:rPr>
+        <w:t>Gathering data and Crawling alternatives</w:t>
+      </w:r>
+    </w:p>
+    <w:p>
+      <w:pPr>
+        <w:ind w:firstLine="14.40pt"/>
+        <w:jc w:val="both"/>
+        <w:rPr>
+          <w:lang w:val="en-GB"/>
+        </w:rPr>
+      </w:pPr>
+      <w:r>
+        <w:rPr>
+          <w:lang w:val="en-GB"/>
+        </w:rPr>
+        <w:t xml:space="preserve">Most well-known providers of social media platforms </w:t>
+      </w:r>
+      <w:r>
+        <w:rPr>
+          <w:lang w:val="en-GB"/>
+        </w:rPr>
+        <w:t>offer</w:t>
+      </w:r>
+    </w:p>
+    <w:p>
+      <w:pPr>
+        <w:jc w:val="both"/>
+        <w:rPr>
+          <w:lang w:val="en-GB"/>
+        </w:rPr>
+      </w:pPr>
+      <w:r>
+        <w:rPr>
+          <w:lang w:val="en-GB"/>
+        </w:rPr>
+        <w:t xml:space="preserve">developers and data scientist multiple endpoints and ways to extract data from their platforms for development </w:t>
+      </w:r>
+      <w:r>
+        <w:rPr>
+          <w:lang w:val="en-GB"/>
+        </w:rPr>
+        <w:t>or</w:t>
+      </w:r>
+      <w:r>
+        <w:rPr>
+          <w:lang w:val="en-GB"/>
+        </w:rPr>
+        <w:t xml:space="preserve"> analysis.</w:t>
+      </w:r>
+      <w:r>
+        <w:rPr>
+          <w:lang w:val="en-GB"/>
+        </w:rPr>
+        <w:t xml:space="preserve"> Some research spots the light on this initial aspect of gathering data from social media platforms. One significant research is one that mainly describe the alternative of Pushshift Reddit Dataset by J. Baumgartner, S. Zannettou, B. Keegan, M. Squire and J. Blackburn, the research paper offers an undirected but also claimed to be a more efficient and flexible way to gather data from the “Reddit” social platform than by using the official Reddit API endpoint.</w:t>
+      </w:r>
+    </w:p>
+    <w:p>
+      <w:pPr>
+        <w:jc w:val="both"/>
+        <w:rPr>
+          <w:lang w:val="en-GB"/>
+        </w:rPr>
+      </w:pPr>
+      <w:r>
+        <w:rPr>
+          <w:lang w:val="en-GB"/>
+        </w:rPr>
+        <w:t xml:space="preserve">It also gives an excellent brief description of the </w:t>
+      </w:r>
+      <w:r>
+        <w:rPr>
+          <w:highlight w:val="yellow"/>
+          <w:lang w:val="en-GB"/>
+        </w:rPr>
+        <w:t>FAIR data</w:t>
+      </w:r>
+      <w:r>
+        <w:rPr>
+          <w:lang w:val="en-GB"/>
+        </w:rPr>
+        <w:t xml:space="preserve"> principles which is highly relevant when choosing the source of data</w:t>
+      </w:r>
+      <w:r>
+        <w:rPr>
+          <w:lang w:val="en-GB"/>
+        </w:rPr>
+        <w:t xml:space="preserve"> especially when it comes to accessibility and findability.</w:t>
+      </w:r>
+    </w:p>
+    <w:p>
+      <w:pPr>
+        <w:jc w:val="both"/>
+        <w:rPr>
+          <w:lang w:val="en-GB"/>
+        </w:rPr>
+      </w:pPr>
+      <w:r>
+        <w:rPr>
+          <w:lang w:val="en-GB"/>
+        </w:rPr>
+        <w:t>Another advantage of this research is its extension in discussing a series of the other major alternatives for gathering data from Reddit, highlighting their strengths and weaknesses in a constructive manner.</w:t>
+      </w:r>
+    </w:p>
+    <w:p>
+      <w:pPr>
+        <w:jc w:val="both"/>
+        <w:rPr>
+          <w:lang w:val="en-GB"/>
+        </w:rPr>
+      </w:pPr>
+    </w:p>
+    <w:p>
+      <w:pPr>
+        <w:pStyle w:val="Overskrift2"/>
+        <w:rPr>
+          <w:lang w:val="en-GB"/>
+        </w:rPr>
+      </w:pPr>
+      <w:r>
+        <w:rPr>
+          <w:lang w:val="en-GB"/>
+        </w:rPr>
+        <w:t xml:space="preserve"> Classification of topics in social media platforms</w:t>
+      </w:r>
+    </w:p>
+    <w:p>
+      <w:pPr>
+        <w:ind w:firstLine="14.40pt"/>
+        <w:jc w:val="both"/>
+        <w:rPr>
+          <w:lang w:val="en-GB"/>
+        </w:rPr>
+      </w:pPr>
+      <w:r>
+        <w:rPr>
+          <w:lang w:val="en-GB"/>
+        </w:rPr>
+        <w:t xml:space="preserve">As mentioned in the introduction, we are set to determine </w:t>
+      </w:r>
+    </w:p>
+    <w:p>
+      <w:pPr>
+        <w:jc w:val="both"/>
+        <w:rPr>
+          <w:lang w:val="en-GB"/>
+        </w:rPr>
+      </w:pPr>
+      <w:r>
+        <w:rPr>
+          <w:lang w:val="en-GB"/>
+        </w:rPr>
+        <w:t xml:space="preserve">the category of a detected influence between users, this </w:t>
+      </w:r>
+      <w:proofErr w:type="gramStart"/>
+      <w:r>
+        <w:rPr>
+          <w:lang w:val="en-GB"/>
+        </w:rPr>
+        <w:t>opens up</w:t>
+      </w:r>
+      <w:proofErr w:type="gramEnd"/>
+      <w:r>
+        <w:rPr>
+          <w:lang w:val="en-GB"/>
+        </w:rPr>
+        <w:t xml:space="preserve"> for the use of artificial intelligence for the purpose of classification between different topics where a certain user activity might fit in. In a research about annotating and detecting topics in social media </w:t>
+      </w:r>
+      <w:r>
+        <w:rPr>
+          <w:lang w:val="en-GB"/>
+        </w:rPr>
+        <w:t>forum and modelling the annotation to derive directions</w:t>
+      </w:r>
+      <w:r>
+        <w:rPr>
+          <w:lang w:val="en-GB"/>
+        </w:rPr>
+        <w:t xml:space="preserve"> carried out by </w:t>
+      </w:r>
+      <w:r>
+        <w:rPr>
+          <w:lang w:val="en-GB"/>
+        </w:rPr>
+        <w:t xml:space="preserve">B. Athira, J. Jones, S. M. Idicula, A. Kulanthaivel and E. Zhang, a practical case study from an online health community was represented to give a good introduction of data pre-processing and cleaning, preceding to construct a reasonable mathematical approach for training and testing of a produced </w:t>
+      </w:r>
+      <w:r>
+        <w:rPr>
+          <w:lang w:val="en-GB"/>
+        </w:rPr>
+        <w:t>classification</w:t>
+      </w:r>
+      <w:r>
+        <w:rPr>
+          <w:lang w:val="en-GB"/>
+        </w:rPr>
+        <w:t xml:space="preserve"> machine learning</w:t>
+      </w:r>
+      <w:r>
+        <w:rPr>
+          <w:lang w:val="en-GB"/>
+        </w:rPr>
+        <w:t xml:space="preserve"> model</w:t>
+      </w:r>
+      <w:r>
+        <w:rPr>
+          <w:lang w:val="en-GB"/>
+        </w:rPr>
+        <w:t>.</w:t>
+      </w:r>
+    </w:p>
+    <w:p>
+      <w:pPr>
+        <w:jc w:val="both"/>
+        <w:rPr>
+          <w:lang w:val="en-GB"/>
+        </w:rPr>
+      </w:pPr>
+      <w:r>
+        <w:rPr>
+          <w:lang w:val="en-GB"/>
+        </w:rPr>
+        <w:t xml:space="preserve">Furthermore, the research offers a solution for a much-needed ability to minimize the amount of training data and dealing with the negative effects of label imbalance in a training dataset. </w:t>
+      </w:r>
+    </w:p>
+    <w:p>
+      <w:pPr>
+        <w:jc w:val="both"/>
+        <w:rPr>
+          <w:lang w:val="en-GB"/>
+        </w:rPr>
+      </w:pPr>
+      <w:r>
+        <w:rPr>
+          <w:lang w:val="en-GB"/>
+        </w:rPr>
+        <w:t xml:space="preserve">Another contribution of this research is the use of various deep learning algorithms to classify posted content such as </w:t>
+      </w:r>
+      <w:r>
+        <w:rPr>
+          <w:highlight w:val="yellow"/>
+          <w:lang w:val="en-GB"/>
+        </w:rPr>
+        <w:t>CNN, LSTM and BiLSTM</w:t>
+      </w:r>
+      <w:r>
+        <w:rPr>
+          <w:lang w:val="en-GB"/>
+        </w:rPr>
+        <w:t xml:space="preserve">, all in which enable the researchers to achieve a promising </w:t>
+      </w:r>
+      <w:r>
+        <w:rPr>
+          <w:highlight w:val="yellow"/>
+          <w:lang w:val="en-GB"/>
+        </w:rPr>
+        <w:t>F1-score</w:t>
+      </w:r>
+      <w:r>
+        <w:rPr>
+          <w:lang w:val="en-GB"/>
+        </w:rPr>
+        <w:t xml:space="preserve"> of about 0.75 to 0.80 in topic classification.</w:t>
+      </w:r>
+    </w:p>
+    <w:p>
+      <w:pPr>
+        <w:jc w:val="both"/>
+        <w:rPr>
+          <w:lang w:val="en-GB"/>
+        </w:rPr>
+      </w:pPr>
+      <w:r>
+        <w:rPr>
+          <w:lang w:val="en-GB"/>
+        </w:rPr>
+        <w:t xml:space="preserve">The research has an excellent and well-performed evaluation and testing phase, where metrics of evaluation are carefullt examined and explained in a good scientific approach </w:t>
+      </w:r>
+      <w:r>
+        <w:rPr>
+          <w:lang w:val="en-GB"/>
+        </w:rPr>
+        <w:t>[4]</w:t>
+      </w:r>
+      <w:r>
+        <w:rPr>
+          <w:lang w:val="en-GB"/>
+        </w:rPr>
+        <w:t>.</w:t>
+      </w:r>
+    </w:p>
+    <w:p>
+      <w:pPr>
+        <w:jc w:val="both"/>
+        <w:rPr>
+          <w:lang w:val="en-GB"/>
+        </w:rPr>
+      </w:pPr>
+    </w:p>
+    <w:p>
+      <w:pPr>
+        <w:pStyle w:val="Overskrift1"/>
+      </w:pPr>
+      <w:r>
+        <w:t>Prepare Your Paper Before Styling</w:t>
+      </w:r>
+    </w:p>
+    <w:p>
+      <w:pPr>
         <w:pStyle w:val="Brdtekst"/>
         <w:rPr>
           <w:lang w:val="en-US"/>
@@ -1042,212 +1496,114 @@
         <w:rPr>
           <w:lang w:val="en-US"/>
         </w:rPr>
-        <w:t xml:space="preserve">The template is used to format your paper and style the text. All margins, column widths, line spaces, and text fonts are </w:t>
-      </w:r>
+        <w:t xml:space="preserve">Before you begin to format your paper, first </w:t>
+      </w:r>
+      <w:proofErr w:type="gramStart"/>
+      <w:r>
+        <w:rPr>
+          <w:lang w:val="en-US"/>
+        </w:rPr>
+        <w:t>write</w:t>
+      </w:r>
+      <w:proofErr w:type="gramEnd"/>
+      <w:r>
+        <w:rPr>
+          <w:lang w:val="en-US"/>
+        </w:rPr>
+        <w:t xml:space="preserve"> and save the content as a separate text file. </w:t>
+      </w:r>
+      <w:r>
+        <w:rPr>
+          <w:lang w:val="en-US"/>
+        </w:rPr>
+        <w:t>Complete all content and organizational editing before formatting. Please note sections A-D below for more information on proofreading, spelling and grammar.</w:t>
+      </w:r>
+    </w:p>
+    <w:p>
+      <w:pPr>
+        <w:pStyle w:val="Brdtekst"/>
+        <w:rPr>
+          <w:lang w:val="en-US"/>
+        </w:rPr>
+      </w:pPr>
+      <w:r>
+        <w:rPr>
+          <w:lang w:val="en-US"/>
+        </w:rPr>
+        <w:t>Keep your text and graphic files separate until after the text has been formatted and styled. Do not use hard tabs, and limit use of hard returns to only one return at the end of a paragraph. Do not add any kind of pagination anywhere in the paper. Do not number text heads-the template will do that for you.</w:t>
+      </w:r>
+    </w:p>
+    <w:p>
+      <w:pPr>
+        <w:pStyle w:val="Overskrift2"/>
+      </w:pPr>
+      <w:r>
+        <w:t>Abbreviations and Acronyms</w:t>
+      </w:r>
+    </w:p>
+    <w:p>
+      <w:pPr>
+        <w:pStyle w:val="Brdtekst"/>
+        <w:rPr>
+          <w:lang w:val="en-US"/>
+        </w:rPr>
+      </w:pPr>
+      <w:r>
+        <w:rPr>
+          <w:lang w:val="en-US"/>
+        </w:rPr>
+        <w:t>Define abbreviations and acronyms the first time they are used in the text, even after they have been defined in the abstract. Abbreviations such as IEEE, SI, MKS, CGS, sc, dc, and rms do not have to be defined. Do not use abbreviations in the title or heads unless they are unavoidable.</w:t>
+      </w:r>
+    </w:p>
+    <w:p>
+      <w:pPr>
+        <w:pStyle w:val="Overskrift2"/>
+      </w:pPr>
+      <w:r>
+        <w:t>Units</w:t>
+      </w:r>
+    </w:p>
+    <w:p>
+      <w:pPr>
+        <w:pStyle w:val="bulletlist"/>
+        <w:rPr>
+          <w:lang w:val="en-US"/>
+        </w:rPr>
+      </w:pPr>
+      <w:r>
+        <w:rPr>
+          <w:lang w:val="en-US"/>
+        </w:rPr>
+        <w:t>Use either SI (MKS) or CGS as primary units. (SI units are encouraged.) English units may be used as secondary units (in parentheses). An exception would be the use of English units as identifiers in trade, such as “3.5-inch disk drive”.</w:t>
+      </w:r>
+    </w:p>
+    <w:p>
+      <w:pPr>
+        <w:pStyle w:val="bulletlist"/>
+        <w:rPr>
+          <w:lang w:val="en-US"/>
+        </w:rPr>
+      </w:pPr>
+      <w:r>
+        <w:rPr>
+          <w:lang w:val="en-US"/>
+        </w:rPr>
+        <w:t>Avoid combining SI and CGS units, such as current in amperes and magnetic field in oersteds. This often leads to confusion because equations do not balance dimensionally. If you must use mixed units, clearly state the units for each quantity that you use in an equation.</w:t>
+      </w:r>
+    </w:p>
+    <w:p>
+      <w:pPr>
+        <w:pStyle w:val="bulletlist"/>
+        <w:rPr>
+          <w:lang w:val="en-US"/>
+        </w:rPr>
+      </w:pPr>
       <w:r>
         <w:rPr>
           <w:lang w:val="en-US"/>
         </w:rPr>
         <w:lastRenderedPageBreak/>
-        <w:t>prescribed; please do not alter them. You may note peculiarities. For example, the head margin in this template measures proportionately more than is customary. This measurement and others are deliberate, using specifications that anticipate your paper as one part of the entire proceedings, and not as an independent document. Please do not revise any of the current designations.</w:t>
-      </w:r>
-    </w:p>
-    <w:p>
-      <w:pPr>
-        <w:pStyle w:val="Overskrift1"/>
-      </w:pPr>
-      <w:r>
-        <w:t>Prepare Your Paper Before Styling</w:t>
-      </w:r>
-    </w:p>
-    <w:p>
-      <w:pPr>
-        <w:pStyle w:val="Brdtekst"/>
-        <w:rPr>
-          <w:lang w:val="en-US"/>
-        </w:rPr>
-      </w:pPr>
-      <w:r>
-        <w:rPr>
-          <w:lang w:val="en-US"/>
-        </w:rPr>
-        <w:t xml:space="preserve">Before you begin to format your paper, first </w:t>
-      </w:r>
-      <w:proofErr w:type="gramStart"/>
-      <w:r>
-        <w:rPr>
-          <w:lang w:val="en-US"/>
-        </w:rPr>
-        <w:t>write</w:t>
-      </w:r>
-      <w:proofErr w:type="gramEnd"/>
-      <w:r>
-        <w:rPr>
-          <w:lang w:val="en-US"/>
-        </w:rPr>
-        <w:t xml:space="preserve"> and save the content as a separate text file. </w:t>
-      </w:r>
-      <w:r>
-        <w:rPr>
-          <w:lang w:val="en-US"/>
-        </w:rPr>
-        <w:t>Complete all content and organizational editing before formatting. Please note sections A-D below for more information on proofreading, spelling and grammar.</w:t>
-      </w:r>
-    </w:p>
-    <w:p>
-      <w:pPr>
-        <w:pStyle w:val="Brdtekst"/>
-        <w:rPr>
-          <w:lang w:val="en-US"/>
-        </w:rPr>
-      </w:pPr>
-      <w:r>
-        <w:rPr>
-          <w:lang w:val="en-US"/>
-        </w:rPr>
-        <w:t>Keep your text and graphic files separate until after the text has been formatted and styled. Do not use hard tabs, and limit use of hard returns to only one return at the end of a paragraph. Do not add any kind of pagination anywhere in the paper. Do not number text heads-the template will do that for you.</w:t>
-      </w:r>
-    </w:p>
-    <w:p>
-      <w:pPr>
-        <w:pStyle w:val="Overskrift2"/>
-      </w:pPr>
-      <w:r>
-        <w:t>Abbreviations and Acronyms</w:t>
-      </w:r>
-    </w:p>
-    <w:p>
-      <w:pPr>
-        <w:pStyle w:val="Brdtekst"/>
-        <w:rPr>
-          <w:lang w:val="en-US"/>
-        </w:rPr>
-      </w:pPr>
-      <w:r>
-        <w:rPr>
-          <w:lang w:val="en-US"/>
-        </w:rPr>
-        <w:t xml:space="preserve">Define abbreviations and acronyms the first time they are used in the text, even after they have been defined in the abstract. Abbreviations such as IEEE, SI, MKS, CGS, </w:t>
-      </w:r>
-      <w:proofErr w:type="spellStart"/>
-      <w:r>
-        <w:rPr>
-          <w:lang w:val="en-US"/>
-        </w:rPr>
-        <w:t>sc</w:t>
-      </w:r>
-      <w:proofErr w:type="spellEnd"/>
-      <w:r>
-        <w:rPr>
-          <w:lang w:val="en-US"/>
-        </w:rPr>
-        <w:t>, dc, and rms do not have to be defined. Do not use abbreviations in the title or heads unless they are unavoidable.</w:t>
-      </w:r>
-    </w:p>
-    <w:p>
-      <w:pPr>
-        <w:pStyle w:val="Overskrift2"/>
-      </w:pPr>
-      <w:r>
-        <w:t>Units</w:t>
-      </w:r>
-    </w:p>
-    <w:p>
-      <w:pPr>
-        <w:pStyle w:val="bulletlist"/>
-        <w:rPr>
-          <w:lang w:val="en-US"/>
-        </w:rPr>
-      </w:pPr>
-      <w:r>
-        <w:rPr>
-          <w:lang w:val="en-US"/>
-        </w:rPr>
-        <w:t>Use either SI (MKS) or CGS as primary units. (SI units are encouraged.) English units may be used as secondary units (in parentheses). An exception would be the use of English units as identifiers in trade, such as “3.5-inch disk drive”.</w:t>
-      </w:r>
-    </w:p>
-    <w:p>
-      <w:pPr>
-        <w:pStyle w:val="bulletlist"/>
-        <w:rPr>
-          <w:lang w:val="en-US"/>
-        </w:rPr>
-      </w:pPr>
-      <w:r>
-        <w:rPr>
-          <w:lang w:val="en-US"/>
-        </w:rPr>
-        <w:t xml:space="preserve">Avoid combining SI and CGS units, such as current in amperes and magnetic field in </w:t>
-      </w:r>
-      <w:proofErr w:type="spellStart"/>
-      <w:r>
-        <w:rPr>
-          <w:lang w:val="en-US"/>
-        </w:rPr>
-        <w:t>oersteds</w:t>
-      </w:r>
-      <w:proofErr w:type="spellEnd"/>
-      <w:r>
-        <w:rPr>
-          <w:lang w:val="en-US"/>
-        </w:rPr>
-        <w:t>. This often leads to confusion because equations do not balance dimensionally. If you must use mixed units, clearly state the units for each quantity that you use in an equation.</w:t>
-      </w:r>
-    </w:p>
-    <w:p>
-      <w:pPr>
-        <w:pStyle w:val="bulletlist"/>
-        <w:rPr>
-          <w:lang w:val="en-US"/>
-        </w:rPr>
-      </w:pPr>
-      <w:r>
-        <w:rPr>
-          <w:lang w:val="en-US"/>
-        </w:rPr>
-        <w:t>Do not mix complete spellings and abbreviations of units: “Wb/m2” or “</w:t>
-      </w:r>
-      <w:proofErr w:type="spellStart"/>
-      <w:r>
-        <w:rPr>
-          <w:lang w:val="en-US"/>
-        </w:rPr>
-        <w:t>webers</w:t>
-      </w:r>
-      <w:proofErr w:type="spellEnd"/>
-      <w:r>
-        <w:rPr>
-          <w:lang w:val="en-US"/>
-        </w:rPr>
-        <w:t xml:space="preserve"> per square meter”, not “</w:t>
-      </w:r>
-      <w:proofErr w:type="spellStart"/>
-      <w:r>
-        <w:rPr>
-          <w:lang w:val="en-US"/>
-        </w:rPr>
-        <w:t>webers</w:t>
-      </w:r>
-      <w:proofErr w:type="spellEnd"/>
-      <w:r>
-        <w:rPr>
-          <w:lang w:val="en-US"/>
-        </w:rPr>
-        <w:t xml:space="preserve">/m2”.  Spell out units when they appear in text: “. . . a few </w:t>
-      </w:r>
-      <w:proofErr w:type="spellStart"/>
-      <w:r>
-        <w:rPr>
-          <w:lang w:val="en-US"/>
-        </w:rPr>
-        <w:t>henries</w:t>
-      </w:r>
-      <w:proofErr w:type="spellEnd"/>
-      <w:r>
-        <w:rPr>
-          <w:lang w:val="en-US"/>
-        </w:rPr>
-        <w:t>”, not “. . . a few H”.</w:t>
+        <w:t>Do not mix complete spellings and abbreviations of units: “Wb/m2” or “webers per square meter”, not “webers/m2”.  Spell out units when they appear in text: “. . . a few henries”, not “. . . a few H”.</w:t>
       </w:r>
     </w:p>
     <w:p>
@@ -1339,13 +1695,7 @@
         <w:rPr>
           <w:lang w:val="en-US"/>
         </w:rPr>
-        <w:t xml:space="preserve"> ), the exp function, or appropriate exponents. Italicize Roman symbols for quantities and variables, but not Greek </w:t>
-      </w:r>
-      <w:r>
-        <w:rPr>
-          <w:lang w:val="en-US"/>
-        </w:rPr>
-        <w:t>symbols. Use a long dash rather than a hyphen for a minus sign. Punctuate equations with commas or periods when they are part of a sentence, as in</w:t>
+        <w:t xml:space="preserve"> ), the exp function, or appropriate exponents. Italicize Roman symbols for quantities and variables, but not Greek symbols. Use a long dash rather than a hyphen for a minus sign. Punctuate equations with commas or periods when they are part of a sentence, as in</w:t>
       </w:r>
       <w:r>
         <w:rPr>
@@ -1357,6 +1707,9 @@
     <w:p>
       <w:pPr>
         <w:pStyle w:val="equation"/>
+        <w:rPr>
+          <w:rFonts w:hint="eastAsia"/>
+        </w:rPr>
       </w:pPr>
       <w:r>
         <w:tab/>
@@ -1712,14 +2065,7 @@
         <w:rPr>
           <w:lang w:val="en-US"/>
         </w:rPr>
-        <w:t xml:space="preserve"> the contents and import your prepared text file. </w:t>
-      </w:r>
-      <w:r>
-        <w:rPr>
-          <w:lang w:val="en-US"/>
-        </w:rPr>
-        <w:lastRenderedPageBreak/>
-        <w:t>You are now ready to style your paper; use the scroll down window on the left of the MS Word Formatting toolbar.</w:t>
+        <w:t xml:space="preserve"> the contents and import your prepared text file. You are now ready to style your paper; use the scroll down window on the left of the MS Word Formatting toolbar.</w:t>
       </w:r>
     </w:p>
     <w:p>
@@ -1970,7 +2316,14 @@
         <w:rPr>
           <w:lang w:val="en-US"/>
         </w:rPr>
-        <w:t xml:space="preserve">Component heads identify the different components of your paper and are not topically subordinate to each other. Examples include Acknowledgments and References and, for these, the correct style to use is “Heading 5”. Use “figure caption” for your Figure captions, and “table head” for your table title. Run-in heads, such as “Abstract”, will require you to apply a style (in this case, italic) in addition to the style provided by the </w:t>
+        <w:t xml:space="preserve">Component heads identify the different components of your paper and are not topically subordinate to each other. Examples include Acknowledgments and References and, for these, the correct style to use is “Heading 5”. Use “figure caption” for your Figure captions, and “table head” for your table title. Run-in heads, such as “Abstract”, will require you to apply a style (in </w:t>
+      </w:r>
+      <w:r>
+        <w:rPr>
+          <w:lang w:val="en-US"/>
+        </w:rPr>
+        <w:lastRenderedPageBreak/>
+        <w:t xml:space="preserve">this case, italic) in addition to the style provided by the </w:t>
       </w:r>
       <w:proofErr w:type="gramStart"/>
       <w:r>
@@ -2644,7 +2997,6 @@
         <w:ind w:start="17.70pt" w:hanging="17.70pt"/>
       </w:pPr>
       <w:r>
-        <w:lastRenderedPageBreak/>
         <w:t>J. Clerk Maxwell, A Treatise on Electricity and Magnetism, 3rd ed., vol. 2. Oxford: Clarendon, 1892, pp.68–73.</w:t>
       </w:r>
     </w:p>
@@ -2681,10 +3033,7 @@
         <w:ind w:start="17.70pt" w:hanging="17.70pt"/>
       </w:pPr>
       <w:r>
-        <w:t xml:space="preserve">Y. Yorozu, M. Hirano, K. Oka, and Y. Tagawa, “Electron spectroscopy studies on magneto-optical media and plastic substrate interface,” IEEE </w:t>
-      </w:r>
-      <w:r>
-        <w:t>Transl. J. Magn. Japan, vol. 2, pp. 740–741, August 1987 [Digests 9th Annual Conf. Magnetics Japan, p. 301, 1982].</w:t>
+        <w:t>Y. Yorozu, M. Hirano, K. Oka, and Y. Tagawa, “Electron spectroscopy studies on magneto-optical media and plastic substrate interface,” IEEE Transl. J. Magn. Japan, vol. 2, pp. 740–741, August 1987 [Digests 9th Annual Conf. Magnetics Japan, p. 301, 1982].</w:t>
       </w:r>
     </w:p>
     <w:p>
@@ -4343,6 +4692,7 @@
     <w:lsdException w:name="Strong" w:qFormat="1"/>
     <w:lsdException w:name="Emphasis" w:qFormat="1"/>
     <w:lsdException w:name="HTML Keyboard" w:semiHidden="1" w:unhideWhenUsed="1"/>
+    <w:lsdException w:name="Normal Table" w:semiHidden="1" w:unhideWhenUsed="1"/>
     <w:lsdException w:name="annotation subject" w:semiHidden="1" w:unhideWhenUsed="1"/>
     <w:lsdException w:name="No List" w:semiHidden="1" w:unhideWhenUsed="1"/>
     <w:lsdException w:name="Outline List 1" w:semiHidden="1" w:unhideWhenUsed="1"/>
@@ -4385,8 +4735,11 @@
     <w:lsdException w:name="Table Contemporary" w:semiHidden="1" w:unhideWhenUsed="1"/>
     <w:lsdException w:name="Table Elegant" w:semiHidden="1" w:unhideWhenUsed="1"/>
     <w:lsdException w:name="Table Professional" w:semiHidden="1" w:unhideWhenUsed="1"/>
+    <w:lsdException w:name="Table Subtle 1" w:semiHidden="1" w:unhideWhenUsed="1"/>
     <w:lsdException w:name="Table Subtle 2" w:semiHidden="1" w:unhideWhenUsed="1"/>
     <w:lsdException w:name="Table Web 1" w:semiHidden="1" w:unhideWhenUsed="1"/>
+    <w:lsdException w:name="Table Web 2" w:semiHidden="1" w:unhideWhenUsed="1"/>
+    <w:lsdException w:name="Table Web 3" w:semiHidden="1" w:unhideWhenUsed="1"/>
     <w:lsdException w:name="Balloon Text" w:semiHidden="1" w:unhideWhenUsed="1"/>
     <w:lsdException w:name="Table Theme" w:semiHidden="1" w:unhideWhenUsed="1"/>
     <w:lsdException w:name="Placeholder Text" w:semiHidden="1" w:uiPriority="99"/>

</xml_diff>